<commit_message>
Update EJERCICIO PRÁCTICO LATAM.docx
</commit_message>
<xml_diff>
--- a/EJERCICIO PRÁCTICO LATAM.docx
+++ b/EJERCICIO PRÁCTICO LATAM.docx
@@ -1102,19 +1102,7 @@
         <w:rPr>
           <w:rFonts w:ascii="Tw Cen MT" w:hAnsi="Tw Cen MT"/>
         </w:rPr>
-        <w:t xml:space="preserve">” pestaña </w:t>
-      </w:r>
-      <w:r>
-        <w:rPr>
-          <w:rFonts w:ascii="Tw Cen MT" w:hAnsi="Tw Cen MT"/>
-        </w:rPr>
-        <w:t>plan de pruebas y estimación</w:t>
-      </w:r>
-      <w:r>
-        <w:rPr>
-          <w:rFonts w:ascii="Tw Cen MT" w:hAnsi="Tw Cen MT"/>
-        </w:rPr>
-        <w:t xml:space="preserve">. </w:t>
+        <w:t xml:space="preserve">” pestaña plan de pruebas y estimación. </w:t>
       </w:r>
     </w:p>
     <w:p>
@@ -1169,19 +1157,7 @@
         <w:rPr>
           <w:rFonts w:ascii="Tw Cen MT" w:hAnsi="Tw Cen MT"/>
         </w:rPr>
-        <w:t xml:space="preserve">Ver archivo </w:t>
-      </w:r>
-      <w:r>
-        <w:rPr>
-          <w:rFonts w:ascii="Tw Cen MT" w:hAnsi="Tw Cen MT"/>
-        </w:rPr>
-        <w:t>Word</w:t>
-      </w:r>
-      <w:r>
-        <w:rPr>
-          <w:rFonts w:ascii="Tw Cen MT" w:hAnsi="Tw Cen MT"/>
-        </w:rPr>
-        <w:t xml:space="preserve"> “</w:t>
+        <w:t>Ver archivo Word “</w:t>
       </w:r>
       <w:r>
         <w:rPr>
@@ -1260,37 +1236,17 @@
         <w:rPr>
           <w:rFonts w:ascii="Tw Cen MT" w:hAnsi="Tw Cen MT"/>
         </w:rPr>
-        <w:t xml:space="preserve">Ver archivo </w:t>
-      </w:r>
-      <w:r>
-        <w:rPr>
-          <w:rFonts w:ascii="Tw Cen MT" w:hAnsi="Tw Cen MT"/>
-        </w:rPr>
-        <w:t>Excel</w:t>
-      </w:r>
-      <w:r>
-        <w:rPr>
-          <w:rFonts w:ascii="Tw Cen MT" w:hAnsi="Tw Cen MT"/>
-        </w:rPr>
-        <w:t xml:space="preserve"> “</w:t>
-      </w:r>
-      <w:r>
-        <w:rPr>
-          <w:rFonts w:ascii="Tw Cen MT" w:hAnsi="Tw Cen MT"/>
-        </w:rPr>
-        <w:t>Caso de prueba” pestaña casos de pruebas.</w:t>
-      </w:r>
-    </w:p>
-    <w:p>
-      <w:pPr>
-        <w:spacing w:after="0"/>
-        <w:rPr>
-          <w:rFonts w:ascii="Tw Cen MT" w:hAnsi="Tw Cen MT"/>
-          <w:b/>
-        </w:rPr>
-      </w:pPr>
-      <w:bookmarkStart w:id="0" w:name="_GoBack"/>
-      <w:bookmarkEnd w:id="0"/>
+        <w:t>Ver archivo Excel “Caso de prueba” pestaña casos de pruebas.</w:t>
+      </w:r>
+    </w:p>
+    <w:p>
+      <w:pPr>
+        <w:spacing w:after="0"/>
+        <w:rPr>
+          <w:rFonts w:ascii="Tw Cen MT" w:hAnsi="Tw Cen MT"/>
+          <w:b/>
+        </w:rPr>
+      </w:pPr>
     </w:p>
     <w:p>
       <w:pPr>
@@ -1530,8 +1486,10 @@
         <w:rPr>
           <w:rFonts w:ascii="Tw Cen MT" w:hAnsi="Tw Cen MT"/>
         </w:rPr>
-        <w:t xml:space="preserve">Analista de requisitos </w:t>
-      </w:r>
+        <w:t>Analista de pruebas</w:t>
+      </w:r>
+      <w:bookmarkStart w:id="0" w:name="_GoBack"/>
+      <w:bookmarkEnd w:id="0"/>
     </w:p>
     <w:p>
       <w:pPr>
@@ -3376,28 +3334,13 @@
   <a:extraClrSchemeLst/>
   <a:extLst>
     <a:ext uri="{05A4C25C-085E-4340-85A3-A5531E510DB2}">
-      <thm15:themeFamily xmlns="" xmlns:thm15="http://schemas.microsoft.com/office/thememl/2012/main" name="Office Theme" id="{62F939B6-93AF-4DB8-9C6B-D6C7DFDC589F}" vid="{4A3C46E8-61CC-4603-A589-7422A47A8E4A}"/>
+      <thm15:themeFamily xmlns:thm15="http://schemas.microsoft.com/office/thememl/2012/main" xmlns="" name="Office Theme" id="{62F939B6-93AF-4DB8-9C6B-D6C7DFDC589F}" vid="{4A3C46E8-61CC-4603-A589-7422A47A8E4A}"/>
     </a:ext>
   </a:extLst>
 </a:theme>
 </file>
 
 <file path=customXml/item1.xml><?xml version="1.0" encoding="utf-8"?>
-<p:properties xmlns:p="http://schemas.microsoft.com/office/2006/metadata/properties" xmlns:xsi="http://www.w3.org/2001/XMLSchema-instance" xmlns:pc="http://schemas.microsoft.com/office/infopath/2007/PartnerControls">
-  <documentManagement/>
-</p:properties>
-</file>
-
-<file path=customXml/item2.xml><?xml version="1.0" encoding="utf-8"?>
-<?mso-contentType ?>
-<FormTemplates xmlns="http://schemas.microsoft.com/sharepoint/v3/contenttype/forms">
-  <Display>DocumentLibraryForm</Display>
-  <Edit>DocumentLibraryForm</Edit>
-  <New>DocumentLibraryForm</New>
-</FormTemplates>
-</file>
-
-<file path=customXml/item3.xml><?xml version="1.0" encoding="utf-8"?>
 <ct:contentTypeSchema xmlns:ct="http://schemas.microsoft.com/office/2006/metadata/contentType" xmlns:ma="http://schemas.microsoft.com/office/2006/metadata/properties/metaAttributes" ct:_="" ma:_="" ma:contentTypeName="Documento" ma:contentTypeID="0x0101007E3835CE8B013E4BBEEF4EA1DD14B8A4" ma:contentTypeVersion="13" ma:contentTypeDescription="Crear nuevo documento." ma:contentTypeScope="" ma:versionID="9a59810a5a98b97d656961edd6aef59b">
   <xsd:schema xmlns:xsd="http://www.w3.org/2001/XMLSchema" xmlns:xs="http://www.w3.org/2001/XMLSchema" xmlns:p="http://schemas.microsoft.com/office/2006/metadata/properties" xmlns:ns3="13aeacfd-ba74-4d77-9ffd-987c5de54b15" xmlns:ns4="9c43880c-206c-4445-b19e-10b9f661acc5" targetNamespace="http://schemas.microsoft.com/office/2006/metadata/properties" ma:root="true" ma:fieldsID="97bcc0badeb465fd31660b90c432e1d2" ns3:_="" ns4:_="">
     <xsd:import namespace="13aeacfd-ba74-4d77-9ffd-987c5de54b15"/>
@@ -3620,24 +3563,22 @@
 </ct:contentTypeSchema>
 </file>
 
-<file path=customXml/itemProps1.xml><?xml version="1.0" encoding="utf-8"?>
-<ds:datastoreItem xmlns:ds="http://schemas.openxmlformats.org/officeDocument/2006/customXml" ds:itemID="{03CDC546-916E-49B2-A413-9D7C4F1C145F}">
-  <ds:schemaRefs>
-    <ds:schemaRef ds:uri="http://schemas.microsoft.com/office/2006/metadata/properties"/>
-    <ds:schemaRef ds:uri="http://schemas.microsoft.com/office/infopath/2007/PartnerControls"/>
-  </ds:schemaRefs>
-</ds:datastoreItem>
+<file path=customXml/item2.xml><?xml version="1.0" encoding="utf-8"?>
+<?mso-contentType ?>
+<FormTemplates xmlns="http://schemas.microsoft.com/sharepoint/v3/contenttype/forms">
+  <Display>DocumentLibraryForm</Display>
+  <Edit>DocumentLibraryForm</Edit>
+  <New>DocumentLibraryForm</New>
+</FormTemplates>
 </file>
 
-<file path=customXml/itemProps2.xml><?xml version="1.0" encoding="utf-8"?>
-<ds:datastoreItem xmlns:ds="http://schemas.openxmlformats.org/officeDocument/2006/customXml" ds:itemID="{7B4826B9-F397-4EAE-BD81-FBAF4FA192D3}">
-  <ds:schemaRefs>
-    <ds:schemaRef ds:uri="http://schemas.microsoft.com/sharepoint/v3/contenttype/forms"/>
-  </ds:schemaRefs>
-</ds:datastoreItem>
+<file path=customXml/item3.xml><?xml version="1.0" encoding="utf-8"?>
+<p:properties xmlns:p="http://schemas.microsoft.com/office/2006/metadata/properties" xmlns:xsi="http://www.w3.org/2001/XMLSchema-instance" xmlns:pc="http://schemas.microsoft.com/office/infopath/2007/PartnerControls">
+  <documentManagement/>
+</p:properties>
 </file>
 
-<file path=customXml/itemProps3.xml><?xml version="1.0" encoding="utf-8"?>
+<file path=customXml/itemProps1.xml><?xml version="1.0" encoding="utf-8"?>
 <ds:datastoreItem xmlns:ds="http://schemas.openxmlformats.org/officeDocument/2006/customXml" ds:itemID="{CF07D542-561D-44BF-ACA9-6355600BD41E}">
   <ds:schemaRefs>
     <ds:schemaRef ds:uri="http://schemas.microsoft.com/office/2006/metadata/contentType"/>
@@ -3654,4 +3595,21 @@
     <ds:schemaRef ds:uri="http://schemas.microsoft.com/internal/obd"/>
   </ds:schemaRefs>
 </ds:datastoreItem>
+</file>
+
+<file path=customXml/itemProps2.xml><?xml version="1.0" encoding="utf-8"?>
+<ds:datastoreItem xmlns:ds="http://schemas.openxmlformats.org/officeDocument/2006/customXml" ds:itemID="{7B4826B9-F397-4EAE-BD81-FBAF4FA192D3}">
+  <ds:schemaRefs>
+    <ds:schemaRef ds:uri="http://schemas.microsoft.com/sharepoint/v3/contenttype/forms"/>
+  </ds:schemaRefs>
+</ds:datastoreItem>
+</file>
+
+<file path=customXml/itemProps3.xml><?xml version="1.0" encoding="utf-8"?>
+<ds:datastoreItem xmlns:ds="http://schemas.openxmlformats.org/officeDocument/2006/customXml" ds:itemID="{03CDC546-916E-49B2-A413-9D7C4F1C145F}">
+  <ds:schemaRefs>
+    <ds:schemaRef ds:uri="http://schemas.microsoft.com/office/2006/metadata/properties"/>
+    <ds:schemaRef ds:uri="http://schemas.microsoft.com/office/infopath/2007/PartnerControls"/>
+  </ds:schemaRefs>
+</ds:datastoreItem>
 </file>
</xml_diff>